<commit_message>
Home page text paste into it
</commit_message>
<xml_diff>
--- a/Abdulla.docx
+++ b/Abdulla.docx
@@ -3,14 +3,82 @@
 <w:document xmlns:wpc="http://schemas.microsoft.com/office/word/2010/wordprocessingCanvas" xmlns:mo="http://schemas.microsoft.com/office/mac/office/2008/main" xmlns:mc="http://schemas.openxmlformats.org/markup-compatibility/2006" xmlns:mv="urn:schemas-microsoft-com:mac:vml" xmlns:o="urn:schemas-microsoft-com:office:office" xmlns:r="http://schemas.openxmlformats.org/officeDocument/2006/relationships" xmlns:m="http://schemas.openxmlformats.org/officeDocument/2006/math" xmlns:v="urn:schemas-microsoft-com:vml" xmlns:wp14="http://schemas.microsoft.com/office/word/2010/wordprocessingDrawing" xmlns:wp="http://schemas.openxmlformats.org/drawingml/2006/wordprocessingDrawing" xmlns:w10="urn:schemas-microsoft-com:office:word" xmlns:w="http://schemas.openxmlformats.org/wordprocessingml/2006/main" xmlns:w14="http://schemas.microsoft.com/office/word/2010/wordml" xmlns:wpg="http://schemas.microsoft.com/office/word/2010/wordprocessingGroup" xmlns:wpi="http://schemas.microsoft.com/office/word/2010/wordprocessingInk" xmlns:wne="http://schemas.microsoft.com/office/word/2006/wordml" xmlns:wps="http://schemas.microsoft.com/office/word/2010/wordprocessingShape" mc:Ignorable="w14 wp14">
   <w:body>
     <w:p>
+      <w:pPr>
+        <w:rPr>
+          <w:rFonts w:ascii="Helvetica Neue" w:hAnsi="Helvetica Neue" w:cs="Helvetica Neue"/>
+        </w:rPr>
+      </w:pPr>
+      <w:r>
+        <w:rPr>
+          <w:rFonts w:ascii="Helvetica Neue" w:hAnsi="Helvetica Neue" w:cs="Helvetica Neue"/>
+        </w:rPr>
+        <w:t xml:space="preserve">I CREATE </w:t>
+      </w:r>
+      <w:r>
+        <w:rPr>
+          <w:rFonts w:ascii="Helvetica Neue" w:hAnsi="Helvetica Neue" w:cs="Helvetica Neue"/>
+          <w:b/>
+          <w:bCs/>
+        </w:rPr>
+        <w:t>AWESOME</w:t>
+      </w:r>
+      <w:r>
+        <w:rPr>
+          <w:rFonts w:ascii="Helvetica Neue" w:hAnsi="Helvetica Neue" w:cs="Helvetica Neue"/>
+        </w:rPr>
+        <w:t xml:space="preserve"> WEBSITES</w:t>
+      </w:r>
+    </w:p>
+    <w:p>
+      <w:pPr>
+        <w:rPr>
+          <w:rFonts w:ascii="Helvetica Neue" w:hAnsi="Helvetica Neue" w:cs="Helvetica Neue"/>
+        </w:rPr>
+      </w:pPr>
+      <w:r>
+        <w:rPr>
+          <w:rFonts w:ascii="Helvetica Neue" w:hAnsi="Helvetica Neue" w:cs="Helvetica Neue"/>
+        </w:rPr>
+        <w:t xml:space="preserve">Abdulla is a web developer </w:t>
+      </w:r>
+      <w:proofErr w:type="spellStart"/>
+      <w:r>
+        <w:rPr>
+          <w:rFonts w:ascii="Helvetica Neue" w:hAnsi="Helvetica Neue" w:cs="Helvetica Neue"/>
+        </w:rPr>
+        <w:t>specialising</w:t>
+      </w:r>
+      <w:proofErr w:type="spellEnd"/>
+      <w:r>
+        <w:rPr>
+          <w:rFonts w:ascii="Helvetica Neue" w:hAnsi="Helvetica Neue" w:cs="Helvetica Neue"/>
+        </w:rPr>
+        <w:t xml:space="preserve"> in graphic design, animation, and front-end development (HTML5, CSS3, JAVASCRIPTS </w:t>
+      </w:r>
+      <w:proofErr w:type="spellStart"/>
+      <w:r>
+        <w:rPr>
+          <w:rFonts w:ascii="Helvetica Neue" w:hAnsi="Helvetica Neue" w:cs="Helvetica Neue"/>
+        </w:rPr>
+        <w:t>etc</w:t>
+      </w:r>
+      <w:proofErr w:type="spellEnd"/>
+      <w:r>
+        <w:rPr>
+          <w:rFonts w:ascii="Helvetica Neue" w:hAnsi="Helvetica Neue" w:cs="Helvetica Neue"/>
+        </w:rPr>
+        <w:t>)</w:t>
+      </w:r>
+    </w:p>
+    <w:p>
       <w:bookmarkStart w:id="0" w:name="_GoBack"/>
       <w:bookmarkEnd w:id="0"/>
     </w:p>
     <w:sectPr>
-      <w:pgSz w:w="11900" w:h="16840"/>
-      <w:pgMar w:top="1440" w:right="1800" w:bottom="1440" w:left="1800" w:header="708" w:footer="708" w:gutter="0"/>
-      <w:cols w:space="708"/>
-      <w:docGrid w:linePitch="360"/>
+      <w:pgSz w:w="12240" w:h="15840"/>
+      <w:pgMar w:top="1440" w:right="1800" w:bottom="1440" w:left="1800" w:header="720" w:footer="720" w:gutter="0"/>
+      <w:cols w:space="720"/>
+      <w:noEndnote/>
     </w:sectPr>
   </w:body>
 </w:document>
@@ -175,7 +243,6 @@
   <w:style w:type="character" w:default="1" w:styleId="DefaultParagraphFont">
     <w:name w:val="Default Paragraph Font"/>
     <w:uiPriority w:val="1"/>
-    <w:semiHidden/>
     <w:unhideWhenUsed/>
   </w:style>
   <w:style w:type="table" w:default="1" w:styleId="TableNormal">
@@ -361,7 +428,6 @@
   <w:style w:type="character" w:default="1" w:styleId="DefaultParagraphFont">
     <w:name w:val="Default Paragraph Font"/>
     <w:uiPriority w:val="1"/>
-    <w:semiHidden/>
     <w:unhideWhenUsed/>
   </w:style>
   <w:style w:type="table" w:default="1" w:styleId="TableNormal">

</xml_diff>

<commit_message>
Type about me section for website
</commit_message>
<xml_diff>
--- a/Abdulla.docx
+++ b/Abdulla.docx
@@ -70,9 +70,201 @@
         <w:t>)</w:t>
       </w:r>
     </w:p>
+    <w:p/>
+    <w:p/>
     <w:p>
+      <w:pPr>
+        <w:rPr>
+          <w:rFonts w:ascii="Raleway Regular" w:hAnsi="Raleway Regular" w:cs="Raleway Regular"/>
+          <w:color w:val="1A1A1A"/>
+          <w:sz w:val="76"/>
+          <w:szCs w:val="76"/>
+        </w:rPr>
+      </w:pPr>
+      <w:r>
+        <w:rPr>
+          <w:rFonts w:ascii="Raleway Regular" w:hAnsi="Raleway Regular" w:cs="Raleway Regular"/>
+          <w:color w:val="1A1A1A"/>
+          <w:sz w:val="76"/>
+          <w:szCs w:val="76"/>
+        </w:rPr>
+        <w:t>ABOUT ME</w:t>
+      </w:r>
+    </w:p>
+    <w:p>
+      <w:pPr>
+        <w:widowControl w:val="0"/>
+        <w:autoSpaceDE w:val="0"/>
+        <w:autoSpaceDN w:val="0"/>
+        <w:adjustRightInd w:val="0"/>
+        <w:rPr>
+          <w:rFonts w:ascii="Raleway SemiBold" w:hAnsi="Raleway SemiBold" w:cs="Raleway SemiBold"/>
+          <w:b/>
+          <w:bCs/>
+          <w:color w:val="1A1A1A"/>
+          <w:sz w:val="50"/>
+          <w:szCs w:val="50"/>
+        </w:rPr>
+      </w:pPr>
+      <w:r>
+        <w:rPr>
+          <w:rFonts w:ascii="Raleway SemiBold" w:hAnsi="Raleway SemiBold" w:cs="Raleway SemiBold"/>
+          <w:b/>
+          <w:bCs/>
+          <w:color w:val="1A1A1A"/>
+          <w:sz w:val="50"/>
+          <w:szCs w:val="50"/>
+        </w:rPr>
+        <w:t>Personal Profile</w:t>
+      </w:r>
+    </w:p>
+    <w:p>
+      <w:pPr>
+        <w:widowControl w:val="0"/>
+        <w:autoSpaceDE w:val="0"/>
+        <w:autoSpaceDN w:val="0"/>
+        <w:adjustRightInd w:val="0"/>
+        <w:rPr>
+          <w:rFonts w:ascii="Raleway Regular" w:hAnsi="Raleway Regular" w:cs="Raleway Regular"/>
+          <w:sz w:val="30"/>
+          <w:szCs w:val="30"/>
+        </w:rPr>
+      </w:pPr>
+    </w:p>
+    <w:p>
+      <w:pPr>
+        <w:widowControl w:val="0"/>
+        <w:autoSpaceDE w:val="0"/>
+        <w:autoSpaceDN w:val="0"/>
+        <w:adjustRightInd w:val="0"/>
+        <w:rPr>
+          <w:rFonts w:ascii="Raleway Regular" w:hAnsi="Raleway Regular" w:cs="Raleway Regular"/>
+          <w:sz w:val="30"/>
+          <w:szCs w:val="30"/>
+        </w:rPr>
+      </w:pPr>
+      <w:r>
+        <w:rPr>
+          <w:rFonts w:ascii="Raleway Regular" w:hAnsi="Raleway Regular" w:cs="Raleway Regular"/>
+          <w:sz w:val="30"/>
+          <w:szCs w:val="30"/>
+        </w:rPr>
+        <w:t xml:space="preserve">Hi, I’m Abdulla, an enthusiastic and self-motivated </w:t>
+      </w:r>
+      <w:proofErr w:type="gramStart"/>
+      <w:r>
+        <w:rPr>
+          <w:rFonts w:ascii="Raleway Regular" w:hAnsi="Raleway Regular" w:cs="Raleway Regular"/>
+          <w:sz w:val="30"/>
+          <w:szCs w:val="30"/>
+        </w:rPr>
+        <w:t>front end</w:t>
+      </w:r>
+      <w:proofErr w:type="gramEnd"/>
+      <w:r>
+        <w:rPr>
+          <w:rFonts w:ascii="Raleway Regular" w:hAnsi="Raleway Regular" w:cs="Raleway Regular"/>
+          <w:sz w:val="30"/>
+          <w:szCs w:val="30"/>
+        </w:rPr>
+        <w:t xml:space="preserve"> web developer from Bahrain. I have several years of experience in </w:t>
+      </w:r>
+      <w:proofErr w:type="gramStart"/>
+      <w:r>
+        <w:rPr>
+          <w:rFonts w:ascii="Raleway Regular" w:hAnsi="Raleway Regular" w:cs="Raleway Regular"/>
+          <w:sz w:val="30"/>
+          <w:szCs w:val="30"/>
+        </w:rPr>
+        <w:t>HTML(</w:t>
+      </w:r>
+      <w:proofErr w:type="gramEnd"/>
+      <w:r>
+        <w:rPr>
+          <w:rFonts w:ascii="Raleway Regular" w:hAnsi="Raleway Regular" w:cs="Raleway Regular"/>
+          <w:sz w:val="30"/>
+          <w:szCs w:val="30"/>
+        </w:rPr>
+        <w:t xml:space="preserve">5), CSS(3), LESS, Sass, </w:t>
+      </w:r>
+      <w:proofErr w:type="spellStart"/>
+      <w:r>
+        <w:rPr>
+          <w:rFonts w:ascii="Raleway Regular" w:hAnsi="Raleway Regular" w:cs="Raleway Regular"/>
+          <w:sz w:val="30"/>
+          <w:szCs w:val="30"/>
+        </w:rPr>
+        <w:t>jQuery</w:t>
+      </w:r>
+      <w:proofErr w:type="spellEnd"/>
+      <w:r>
+        <w:rPr>
+          <w:rFonts w:ascii="Raleway Regular" w:hAnsi="Raleway Regular" w:cs="Raleway Regular"/>
+          <w:sz w:val="30"/>
+          <w:szCs w:val="30"/>
+        </w:rPr>
+        <w:t xml:space="preserve">, </w:t>
+      </w:r>
+      <w:proofErr w:type="spellStart"/>
+      <w:r>
+        <w:rPr>
+          <w:rFonts w:ascii="Raleway Regular" w:hAnsi="Raleway Regular" w:cs="Raleway Regular"/>
+          <w:sz w:val="30"/>
+          <w:szCs w:val="30"/>
+        </w:rPr>
+        <w:t>Javascript</w:t>
+      </w:r>
+      <w:proofErr w:type="spellEnd"/>
+      <w:r>
+        <w:rPr>
+          <w:rFonts w:ascii="Raleway Regular" w:hAnsi="Raleway Regular" w:cs="Raleway Regular"/>
+          <w:sz w:val="30"/>
+          <w:szCs w:val="30"/>
+        </w:rPr>
+        <w:t xml:space="preserve">, Photoshop, </w:t>
+      </w:r>
+      <w:proofErr w:type="spellStart"/>
+      <w:r>
+        <w:rPr>
+          <w:rFonts w:ascii="Raleway Regular" w:hAnsi="Raleway Regular" w:cs="Raleway Regular"/>
+          <w:sz w:val="30"/>
+          <w:szCs w:val="30"/>
+        </w:rPr>
+        <w:t>GitHub</w:t>
+      </w:r>
+      <w:proofErr w:type="spellEnd"/>
+      <w:r>
+        <w:rPr>
+          <w:rFonts w:ascii="Raleway Regular" w:hAnsi="Raleway Regular" w:cs="Raleway Regular"/>
+          <w:sz w:val="30"/>
+          <w:szCs w:val="30"/>
+        </w:rPr>
+        <w:t xml:space="preserve"> and Twitter Bootstrap. I'm renowned for fast HTML and CSS coding, accuracy and attention to detail as well as awesome interpersonal skills and a relaxed temperament.</w:t>
+      </w:r>
+    </w:p>
+    <w:p>
+      <w:r>
+        <w:rPr>
+          <w:rFonts w:ascii="Raleway Regular" w:hAnsi="Raleway Regular" w:cs="Raleway Regular"/>
+          <w:color w:val="262626"/>
+          <w:sz w:val="36"/>
+          <w:szCs w:val="36"/>
+        </w:rPr>
+        <w:t>Want to know more</w:t>
+      </w:r>
+      <w:proofErr w:type="gramStart"/>
+      <w:r>
+        <w:rPr>
+          <w:rFonts w:ascii="Raleway Regular" w:hAnsi="Raleway Regular" w:cs="Raleway Regular"/>
+          <w:color w:val="262626"/>
+          <w:sz w:val="36"/>
+          <w:szCs w:val="36"/>
+        </w:rPr>
+        <w:t>..</w:t>
+      </w:r>
       <w:bookmarkStart w:id="0" w:name="_GoBack"/>
       <w:bookmarkEnd w:id="0"/>
+      <w:proofErr w:type="gramEnd"/>
     </w:p>
     <w:sectPr>
       <w:pgSz w:w="12240" w:h="15840"/>
@@ -243,6 +435,7 @@
   <w:style w:type="character" w:default="1" w:styleId="DefaultParagraphFont">
     <w:name w:val="Default Paragraph Font"/>
     <w:uiPriority w:val="1"/>
+    <w:semiHidden/>
     <w:unhideWhenUsed/>
   </w:style>
   <w:style w:type="table" w:default="1" w:styleId="TableNormal">
@@ -428,6 +621,7 @@
   <w:style w:type="character" w:default="1" w:styleId="DefaultParagraphFont">
     <w:name w:val="Default Paragraph Font"/>
     <w:uiPriority w:val="1"/>
+    <w:semiHidden/>
     <w:unhideWhenUsed/>
   </w:style>
   <w:style w:type="table" w:default="1" w:styleId="TableNormal">

</xml_diff>